<commit_message>
Stakeholder angepasst, Frage noch siehe VS
</commit_message>
<xml_diff>
--- a/Stakehodler_Immopiraten.docx
+++ b/Stakehodler_Immopiraten.docx
@@ -147,54 +147,18 @@
           <w:ilvl w:val="0"/>
           <w:numId w:val="1"/>
         </w:numPr>
+      </w:pPr>
+      <w:r>
+        <w:t>Gesetzgeber</w:t>
+      </w:r>
+    </w:p>
+    <w:p>
+      <w:pPr>
+        <w:pStyle w:val="Listenabsatz"/>
         <w:rPr>
           <w:highlight w:val="yellow"/>
         </w:rPr>
       </w:pPr>
-      <w:r>
-        <w:rPr>
-          <w:highlight w:val="yellow"/>
-        </w:rPr>
-        <w:t>Relevante Gesetze bzgl. Dem Sammeln von Daten anderer Portale</w:t>
-      </w:r>
-    </w:p>
-    <w:p>
-      <w:pPr>
-        <w:pStyle w:val="Listenabsatz"/>
-        <w:numPr>
-          <w:ilvl w:val="0"/>
-          <w:numId w:val="1"/>
-        </w:numPr>
-        <w:rPr>
-          <w:highlight w:val="yellow"/>
-        </w:rPr>
-      </w:pPr>
-      <w:r>
-        <w:rPr>
-          <w:highlight w:val="yellow"/>
-        </w:rPr>
-        <w:t>Relevante Gesetze zur Speicherung personenbezogener Daten (der Nutzer)</w:t>
-      </w:r>
-    </w:p>
-    <w:p>
-      <w:pPr>
-        <w:pStyle w:val="Listenabsatz"/>
-        <w:numPr>
-          <w:ilvl w:val="1"/>
-          <w:numId w:val="1"/>
-        </w:numPr>
-        <w:rPr>
-          <w:b/>
-          <w:highlight w:val="yellow"/>
-        </w:rPr>
-      </w:pPr>
-      <w:r>
-        <w:rPr>
-          <w:b/>
-          <w:highlight w:val="yellow"/>
-        </w:rPr>
-        <w:t>Peter und ich denken, dass der Stakeholder hier der Gesetzgeber ist. Dieser hat das Interesse, dass die Gesetze eingehalten werden.</w:t>
-      </w:r>
     </w:p>
     <w:p>
       <w:pPr>
@@ -219,175 +183,142 @@
         </w:rPr>
       </w:pPr>
       <w:r>
-        <w:t xml:space="preserve">Unter Kunden bzw. Endnutzer ist die Personengruppe zu verstehen, die das Produkt, also die Software Immopiraten später tatsächlich verwenden wird. </w:t>
-      </w:r>
-      <w:r>
-        <w:rPr>
-          <w:highlight w:val="yellow"/>
-        </w:rPr>
-        <w:t>Sie haben das Interesse an einer funktionierenden, fehlerfreien Software.</w:t>
-      </w:r>
+        <w:t>Unter Kunden bzw. Endnutzer ist die Personengruppe zu verstehen, die das Produkt, also die Software Immopiraten später tatsächlich verwenden wird.</w:t>
+      </w:r>
+      <w:bookmarkStart w:id="0" w:name="_GoBack"/>
       <w:r>
         <w:t xml:space="preserve"> </w:t>
       </w:r>
       <w:r>
-        <w:rPr>
-          <w:highlight w:val="yellow"/>
-        </w:rPr>
-        <w:t xml:space="preserve">Zudem sollte die Software einfach und intuitiv zu bedienen sein. Damit wird die Attraktivität </w:t>
-      </w:r>
-      <w:r>
-        <w:rPr>
-          <w:highlight w:val="yellow"/>
-        </w:rPr>
-        <w:t>des Produkts</w:t>
-      </w:r>
-      <w:r>
-        <w:rPr>
-          <w:highlight w:val="yellow"/>
-        </w:rPr>
-        <w:t xml:space="preserve"> von diesem Stakeholder ausgehen erhöht</w:t>
-      </w:r>
-      <w:r>
-        <w:rPr>
-          <w:highlight w:val="yellow"/>
-        </w:rPr>
-        <w:t>.</w:t>
-      </w:r>
-      <w:r>
-        <w:rPr>
-          <w:highlight w:val="yellow"/>
-        </w:rPr>
+        <w:t xml:space="preserve">Die Endbenutzer sind auf der Suche nach Immobilien als Käufer bzw. Mietinteressent. Je </w:t>
+      </w:r>
+      <w:r>
+        <w:t>n</w:t>
+      </w:r>
+      <w:r>
+        <w:t xml:space="preserve">achdem ob ein Kunde </w:t>
+      </w:r>
+      <w:r>
+        <w:t>an einem Objekt zum Kauf oder zur Miete interessiert ist gibt es unterschiedliche Kriterien. Genauso ob es sich bei dem Objekt um ein Haus, eine Wohnung oder ein Grundstück handelt. All diese unterschiedlichen Ziele müssen in dem Produkt beachtet werden.</w:t>
+      </w:r>
+      <w:bookmarkEnd w:id="0"/>
+    </w:p>
+    <w:p>
+      <w:pPr>
+        <w:pStyle w:val="Listenabsatz"/>
+        <w:ind w:left="0"/>
+      </w:pPr>
+    </w:p>
+    <w:p>
+      <w:pPr>
+        <w:pStyle w:val="Listenabsatz"/>
+        <w:ind w:left="0"/>
+      </w:pPr>
+      <w:r>
+        <w:t>Projektteam:</w:t>
+      </w:r>
+    </w:p>
+    <w:p>
+      <w:pPr>
+        <w:pStyle w:val="Listenabsatz"/>
+        <w:ind w:left="0"/>
+      </w:pPr>
+      <w:r>
+        <w:t xml:space="preserve">Das Projektteam umfasst bei </w:t>
+      </w:r>
+      <w:proofErr w:type="spellStart"/>
+      <w:r>
+        <w:t>immopiraten</w:t>
+      </w:r>
+      <w:proofErr w:type="spellEnd"/>
+      <w:r>
+        <w:t xml:space="preserve"> 6 Personen. Im Projetteam befinden sich Aufgaben des </w:t>
+      </w:r>
+      <w:proofErr w:type="spellStart"/>
+      <w:r>
+        <w:t>Productowner</w:t>
+      </w:r>
+      <w:r>
+        <w:t>s</w:t>
+      </w:r>
+      <w:proofErr w:type="spellEnd"/>
+      <w:r>
+        <w:t xml:space="preserve"> sowie das Management, Prozessabbilder, Systemarchitekten, Entwickler, Tester und Qualitätssicherer.</w:t>
+      </w:r>
+    </w:p>
+    <w:p>
+      <w:pPr>
+        <w:pStyle w:val="Listenabsatz"/>
+        <w:ind w:left="0"/>
+      </w:pPr>
+      <w:r>
+        <w:t>Das Projektteam entwirft und beschreibt fachliche und technische Anforderungen, gestaltet die Systemoberflächen, Entwickelt die benötigten Webservice. Das Produkt wird vom Projektteam getestet und dokumentiert. Es achtet zudem darauf,</w:t>
+      </w:r>
+      <w:r>
+        <w:t xml:space="preserve"> das Fristen und Budget eingelad</w:t>
+      </w:r>
+      <w:r>
+        <w:t>en werden.</w:t>
+      </w:r>
+    </w:p>
+    <w:p>
+      <w:pPr>
+        <w:pStyle w:val="Listenabsatz"/>
+        <w:ind w:left="0"/>
+      </w:pPr>
+      <w:r>
+        <w:t>Wichtige Teilgruppen des Projektteams werden nochmals erläutert:</w:t>
+      </w:r>
+    </w:p>
+    <w:p>
+      <w:pPr>
+        <w:pStyle w:val="Listenabsatz"/>
+        <w:ind w:left="0"/>
+      </w:pPr>
+    </w:p>
+    <w:p>
+      <w:pPr>
+        <w:pStyle w:val="Listenabsatz"/>
+        <w:ind w:left="0" w:firstLine="708"/>
+      </w:pPr>
+      <w:proofErr w:type="spellStart"/>
+      <w:r>
+        <w:t>Productowner</w:t>
+      </w:r>
+      <w:proofErr w:type="spellEnd"/>
+      <w:r>
+        <w:t>/Management:</w:t>
+      </w:r>
+    </w:p>
+    <w:p>
+      <w:pPr>
+        <w:pStyle w:val="Listenabsatz"/>
+        <w:ind w:left="708"/>
+      </w:pPr>
+      <w:r>
+        <w:t xml:space="preserve">Der </w:t>
+      </w:r>
+      <w:proofErr w:type="spellStart"/>
+      <w:r>
+        <w:t>Product</w:t>
+      </w:r>
+      <w:proofErr w:type="spellEnd"/>
+      <w:r>
         <w:t xml:space="preserve"> </w:t>
       </w:r>
-      <w:r>
-        <w:rPr>
-          <w:b/>
-          <w:highlight w:val="yellow"/>
-        </w:rPr>
-        <w:t xml:space="preserve">Wir finden dass dies Qualitätsanforderungen sind und nicht in die </w:t>
-      </w:r>
       <w:proofErr w:type="spellStart"/>
       <w:r>
-        <w:rPr>
-          <w:b/>
-          <w:highlight w:val="yellow"/>
-        </w:rPr>
-        <w:t>Stakeholderdefinition</w:t>
+        <w:t>owner</w:t>
       </w:r>
       <w:proofErr w:type="spellEnd"/>
       <w:r>
-        <w:rPr>
-          <w:b/>
-          <w:highlight w:val="yellow"/>
-        </w:rPr>
-        <w:t xml:space="preserve"> gehört.</w:t>
-      </w:r>
-    </w:p>
-    <w:p>
-      <w:pPr>
-        <w:pStyle w:val="Listenabsatz"/>
-        <w:ind w:left="0"/>
-      </w:pPr>
-    </w:p>
-    <w:p>
-      <w:pPr>
-        <w:pStyle w:val="Listenabsatz"/>
-        <w:ind w:left="0"/>
-        <w:rPr>
-          <w:b/>
-        </w:rPr>
-      </w:pPr>
-      <w:r>
-        <w:rPr>
-          <w:b/>
-        </w:rPr>
-        <w:t>Wir würden hier noch das Interesse der Benutzer an das Produkt beschreiben: Die Endbenutzer sind auf der Suche nach Im</w:t>
-      </w:r>
-      <w:r>
-        <w:rPr>
-          <w:b/>
-        </w:rPr>
-        <w:t>mobilien als Käufer/Interessent/Inserent</w:t>
-      </w:r>
-      <w:r>
-        <w:rPr>
-          <w:b/>
-        </w:rPr>
-        <w:t xml:space="preserve"> usw. Diese Rollen bzw. deren Interessen sollten grob beschrieben werden.</w:t>
-      </w:r>
-      <w:r>
-        <w:rPr>
-          <w:b/>
-        </w:rPr>
-        <w:t xml:space="preserve"> So wie Julia das schon im Projektteam gemacht hat.</w:t>
-      </w:r>
-    </w:p>
-    <w:p>
-      <w:pPr>
-        <w:pStyle w:val="Listenabsatz"/>
-        <w:ind w:left="0"/>
-      </w:pPr>
-    </w:p>
-    <w:p>
-      <w:pPr>
-        <w:pStyle w:val="Listenabsatz"/>
-        <w:ind w:left="0"/>
-      </w:pPr>
-      <w:r>
-        <w:t>Projektteam:</w:t>
-      </w:r>
-    </w:p>
-    <w:p>
-      <w:pPr>
-        <w:pStyle w:val="Listenabsatz"/>
-        <w:ind w:left="0"/>
-      </w:pPr>
-      <w:r>
-        <w:t xml:space="preserve">Das Projektteam umfasst bei </w:t>
-      </w:r>
-      <w:proofErr w:type="spellStart"/>
-      <w:r>
-        <w:t>immopiraten</w:t>
-      </w:r>
-      <w:proofErr w:type="spellEnd"/>
-      <w:r>
-        <w:t xml:space="preserve"> 6 Personen. Im Projetteam befinden sich Aufgaben des </w:t>
-      </w:r>
-      <w:proofErr w:type="spellStart"/>
-      <w:r>
-        <w:t>Productowner</w:t>
-      </w:r>
-      <w:r>
-        <w:t>s</w:t>
-      </w:r>
-      <w:proofErr w:type="spellEnd"/>
-      <w:r>
-        <w:t xml:space="preserve"> sowie das Management, Prozessabbilder, Systemarchitekten, Entwickler, Tester und Qualitätssicherer.</w:t>
-      </w:r>
-    </w:p>
-    <w:p>
-      <w:pPr>
-        <w:pStyle w:val="Listenabsatz"/>
-        <w:ind w:left="0"/>
-      </w:pPr>
-      <w:r>
-        <w:t>Das Projektteam entwirft und beschreibt fachliche und technische Anforderungen, gestaltet die Systemoberflächen, Entwickelt die benötigten Webservice. Das Produkt wird vom Projektteam getestet und dokumentiert. Es achtet zudem darauf,</w:t>
-      </w:r>
-      <w:r>
-        <w:t xml:space="preserve"> das Fristen und Budget eingelad</w:t>
-      </w:r>
-      <w:r>
-        <w:t>en werden.</w:t>
-      </w:r>
-    </w:p>
-    <w:p>
-      <w:pPr>
-        <w:pStyle w:val="Listenabsatz"/>
-        <w:ind w:left="0"/>
-      </w:pPr>
-      <w:r>
-        <w:t>Wichtige Teilgruppen des Projektteams werden nochmals erläutert:</w:t>
+        <w:t xml:space="preserve"> sowie das Management ist an der Umsetzung und Entwicklung des Systems interessiert. Dabei sollen die Entwicklungskosten im Budget bleiben und die Entwicklung dem Zeitplan fristgerecht erfolgen. Daneben </w:t>
+      </w:r>
+      <w:r>
+        <w:t>ist das Management natürlich auc</w:t>
+      </w:r>
+      <w:r>
+        <w:t xml:space="preserve">h am Erfolg der Software interessiert. </w:t>
       </w:r>
     </w:p>
     <w:p>
@@ -401,13 +332,8 @@
         <w:pStyle w:val="Listenabsatz"/>
         <w:ind w:left="0" w:firstLine="708"/>
       </w:pPr>
-      <w:proofErr w:type="spellStart"/>
-      <w:r>
-        <w:t>Productowner</w:t>
-      </w:r>
-      <w:proofErr w:type="spellEnd"/>
-      <w:r>
-        <w:t>/Management:</w:t>
+      <w:r>
+        <w:t>Entwickler/Entwicklerteam:</w:t>
       </w:r>
     </w:p>
     <w:p>
@@ -416,56 +342,7 @@
         <w:ind w:left="708"/>
       </w:pPr>
       <w:r>
-        <w:t xml:space="preserve">Der </w:t>
-      </w:r>
-      <w:proofErr w:type="spellStart"/>
-      <w:r>
-        <w:t>Product</w:t>
-      </w:r>
-      <w:proofErr w:type="spellEnd"/>
-      <w:r>
-        <w:t xml:space="preserve"> </w:t>
-      </w:r>
-      <w:proofErr w:type="spellStart"/>
-      <w:r>
-        <w:t>owner</w:t>
-      </w:r>
-      <w:proofErr w:type="spellEnd"/>
-      <w:r>
-        <w:t xml:space="preserve"> sowie das Management ist an der Umsetzung und Entwicklung des Systems interessiert. Dabei sollen die Entwicklungskosten im Budget bleiben und die </w:t>
-      </w:r>
-      <w:r>
         <w:lastRenderedPageBreak/>
-        <w:t xml:space="preserve">Entwicklung dem Zeitplan fristgerecht erfolgen. Daneben </w:t>
-      </w:r>
-      <w:r>
-        <w:t>ist das Management natürlich auc</w:t>
-      </w:r>
-      <w:r>
-        <w:t xml:space="preserve">h am Erfolg der Software interessiert. </w:t>
-      </w:r>
-    </w:p>
-    <w:p>
-      <w:pPr>
-        <w:pStyle w:val="Listenabsatz"/>
-        <w:ind w:left="0"/>
-      </w:pPr>
-    </w:p>
-    <w:p>
-      <w:pPr>
-        <w:pStyle w:val="Listenabsatz"/>
-        <w:ind w:left="0" w:firstLine="708"/>
-      </w:pPr>
-      <w:r>
-        <w:t>Entwickler/Entwicklerteam:</w:t>
-      </w:r>
-    </w:p>
-    <w:p>
-      <w:pPr>
-        <w:pStyle w:val="Listenabsatz"/>
-        <w:ind w:left="708"/>
-      </w:pPr>
-      <w:r>
         <w:t>Die Entwickler haben einen großen Anteil an dem System. Sie sind maßgeblich an der Umsetzu</w:t>
       </w:r>
       <w:r>
@@ -475,10 +352,7 @@
         <w:t xml:space="preserve">g des Produktes beteiligt. </w:t>
       </w:r>
       <w:r>
-        <w:rPr>
-          <w:highlight w:val="yellow"/>
-        </w:rPr>
-        <w:t>Sie implementieren und Testen das Produkt. Bei diesem</w:t>
+        <w:t xml:space="preserve">Sie implementieren und Testen das Produkt. </w:t>
       </w:r>
     </w:p>
     <w:p>
@@ -489,13 +363,6 @@
           <w:b/>
         </w:rPr>
       </w:pPr>
-      <w:r>
-        <w:rPr>
-          <w:b/>
-          <w:highlight w:val="yellow"/>
-        </w:rPr>
-        <w:t>Hier fehlt etwas? Tester ist oben einzeln aufgeführt. Auch einzeln beschreiben?</w:t>
-      </w:r>
     </w:p>
     <w:p>
       <w:pPr>
@@ -590,67 +457,122 @@
         <w:ind w:left="0"/>
       </w:pPr>
       <w:r>
-        <w:rPr>
-          <w:highlight w:val="yellow"/>
-        </w:rPr>
-        <w:t xml:space="preserve">Gibt es keine </w:t>
-      </w:r>
-      <w:r>
-        <w:rPr>
-          <w:highlight w:val="yellow"/>
-        </w:rPr>
-        <w:t xml:space="preserve">Schnittstelle muss vorerst geprüft werden, in wie weit die Sammlung </w:t>
-      </w:r>
-      <w:r>
-        <w:rPr>
-          <w:highlight w:val="yellow"/>
-        </w:rPr>
-        <w:t>und Weiterverarbe</w:t>
-      </w:r>
-      <w:r>
-        <w:rPr>
-          <w:highlight w:val="yellow"/>
-        </w:rPr>
+        <w:t xml:space="preserve">Wenn es keine Schnittstelle gibt, </w:t>
+      </w:r>
+      <w:r>
+        <w:t xml:space="preserve">muss vorerst geprüft werden, in wie weit die Sammlung </w:t>
+      </w:r>
+      <w:r>
+        <w:t xml:space="preserve">unter Berücksichtigung der jeweiligen AGB </w:t>
+      </w:r>
+      <w:r>
+        <w:t xml:space="preserve">trotzdem </w:t>
+      </w:r>
+      <w:r>
+        <w:t xml:space="preserve">erlaubt und möglich ist. </w:t>
+      </w:r>
+      <w:r>
+        <w:t>U.U.</w:t>
+      </w:r>
+      <w:r>
+        <w:t xml:space="preserve"> können wir das Portal nicht nutzen und die Daten verarbeiten.</w:t>
+      </w:r>
+      <w:r>
+        <w:t xml:space="preserve"> </w:t>
+      </w:r>
+    </w:p>
+    <w:p>
+      <w:pPr>
+        <w:pStyle w:val="Listenabsatz"/>
+        <w:ind w:left="0"/>
+      </w:pPr>
+      <w:r>
+        <w:t xml:space="preserve">Immobilienportale finanzieren sich </w:t>
+      </w:r>
+      <w:r>
+        <w:t>unter anderem</w:t>
+      </w:r>
+      <w:r>
+        <w:t xml:space="preserve"> </w:t>
+      </w:r>
+      <w:r>
+        <w:t xml:space="preserve">über Werbeanzeigen </w:t>
+      </w:r>
+      <w:r>
+        <w:t>auf di</w:t>
+      </w:r>
+      <w:r>
+        <w:t xml:space="preserve">eser Seite. </w:t>
+      </w:r>
+      <w:r>
+        <w:t>Werden die</w:t>
+      </w:r>
+      <w:r>
+        <w:t xml:space="preserve"> Suchen </w:t>
+      </w:r>
+      <w:r>
+        <w:t>nun nicht mehr auf deren Seite angesehen, sonder</w:t>
+      </w:r>
+      <w:r>
+        <w:t xml:space="preserve">n über Drittanbieter wie </w:t>
+      </w:r>
+      <w:proofErr w:type="spellStart"/>
+      <w:r>
         <w:t>i</w:t>
       </w:r>
       <w:r>
-        <w:rPr>
-          <w:highlight w:val="yellow"/>
-        </w:rPr>
-        <w:t>t</w:t>
-      </w:r>
-      <w:r>
-        <w:rPr>
-          <w:highlight w:val="yellow"/>
-        </w:rPr>
-        <w:t xml:space="preserve">ung der Daten vom </w:t>
+        <w:t>mmopiraten</w:t>
+      </w:r>
+      <w:proofErr w:type="spellEnd"/>
+      <w:r>
+        <w:t xml:space="preserve"> ausgeführt</w:t>
+      </w:r>
+      <w:r>
+        <w:t xml:space="preserve">, </w:t>
+      </w:r>
+      <w:r>
+        <w:t xml:space="preserve">vermindert sich die Reichweite der Werbung. </w:t>
+      </w:r>
+      <w:r>
+        <w:t xml:space="preserve"> </w:t>
       </w:r>
       <w:proofErr w:type="spellStart"/>
       <w:r>
-        <w:rPr>
-          <w:highlight w:val="yellow"/>
-        </w:rPr>
-        <w:t>Immoilienportal</w:t>
+        <w:t>Immopiraten</w:t>
       </w:r>
       <w:proofErr w:type="spellEnd"/>
       <w:r>
-        <w:rPr>
-          <w:highlight w:val="yellow"/>
-        </w:rPr>
-        <w:t xml:space="preserve"> aus erlaubt ist</w:t>
+        <w:t xml:space="preserve"> bietet den Nutzern Link</w:t>
+      </w:r>
+      <w:r>
+        <w:t>s</w:t>
+      </w:r>
+      <w:r>
+        <w:t xml:space="preserve"> zu</w:t>
+      </w:r>
+      <w:r>
+        <w:t xml:space="preserve"> den</w:t>
+      </w:r>
+      <w:r>
+        <w:t xml:space="preserve"> ursprünglichen Exposé</w:t>
+      </w:r>
+      <w:r>
+        <w:t>s</w:t>
+      </w:r>
+      <w:r>
+        <w:t xml:space="preserve">. Das generiert </w:t>
+      </w:r>
+      <w:r>
+        <w:t xml:space="preserve">aber wiederum </w:t>
+      </w:r>
+      <w:r>
+        <w:t>Klicks für die Portale</w:t>
+      </w:r>
+      <w:r>
+        <w:t>, wodurch sich die Reichweite wiederum erhöht</w:t>
       </w:r>
       <w:r>
         <w:t>.</w:t>
-      </w:r>
-      <w:r>
-        <w:t xml:space="preserve"> </w:t>
-      </w:r>
-      <w:r>
-        <w:rPr>
-          <w:b/>
-          <w:highlight w:val="yellow"/>
-        </w:rPr>
-        <w:t>Wenn es keine Schnittstelle gibt, können wir das Portal nicht nutzen und die Daten verarbeiten.</w:t>
       </w:r>
       <w:r>
         <w:rPr>
@@ -658,160 +580,106 @@
         </w:rPr>
         <w:t xml:space="preserve"> </w:t>
       </w:r>
-      <w:r>
-        <w:t xml:space="preserve">Solche Immobilienportale finanzieren sich möglicherweise über Werbeanzeigen </w:t>
-      </w:r>
-      <w:r>
-        <w:t>auf di</w:t>
-      </w:r>
-      <w:r>
-        <w:t xml:space="preserve">eser Seite. </w:t>
-      </w:r>
-      <w:r>
-        <w:rPr>
-          <w:highlight w:val="yellow"/>
-        </w:rPr>
-        <w:t>Werden die Angebote nun nicht mehr auf deren Seite angesehen, sonder</w:t>
-      </w:r>
-      <w:r>
-        <w:rPr>
-          <w:highlight w:val="yellow"/>
-        </w:rPr>
-        <w:t>n über Drittanbieter wie i</w:t>
-      </w:r>
-      <w:r>
-        <w:rPr>
-          <w:highlight w:val="yellow"/>
-        </w:rPr>
-        <w:t>mmopiraten, fällt diese Schnittstelle weg. Es ist also in deren Interesse, dass die Angebote nicht bei Drittanbieter weiterverarbeitet werden.</w:t>
+    </w:p>
+    <w:p>
+      <w:pPr>
+        <w:pStyle w:val="Listenabsatz"/>
+        <w:ind w:left="0"/>
+      </w:pPr>
+    </w:p>
+    <w:p>
+      <w:pPr>
+        <w:pStyle w:val="Listenabsatz"/>
+        <w:ind w:left="0"/>
+      </w:pPr>
+      <w:r>
+        <w:t>Konkur</w:t>
+      </w:r>
+      <w:r>
+        <w:t>r</w:t>
+      </w:r>
+      <w:r>
+        <w:t>enten:</w:t>
+      </w:r>
+    </w:p>
+    <w:p>
+      <w:pPr>
+        <w:pStyle w:val="Listenabsatz"/>
+        <w:ind w:left="0"/>
+      </w:pPr>
+      <w:r>
+        <w:t xml:space="preserve">Ebenso verhält es sich bei Konkurrenten. (Jeder möchte ein Stück vom Kuchen haben, am liebsten jeder das größte). Hier besteht das Interesse, besser als Immopiraten zu sein/bleiben. </w:t>
+      </w:r>
+      <w:proofErr w:type="spellStart"/>
+      <w:r>
+        <w:t>Immopiraten</w:t>
+      </w:r>
+      <w:proofErr w:type="spellEnd"/>
+      <w:r>
+        <w:t xml:space="preserve"> hat das Interesse ebenfalls besser als die Konkurrent zu sein und untersucht regelmäßig die Funktionalitäten der Mitbewerber.</w:t>
+      </w:r>
+    </w:p>
+    <w:p>
+      <w:pPr>
+        <w:pStyle w:val="Listenabsatz"/>
+        <w:spacing w:after="0"/>
+        <w:ind w:left="0"/>
+      </w:pPr>
+    </w:p>
+    <w:p>
+      <w:pPr>
+        <w:pStyle w:val="Listenabsatz"/>
+        <w:spacing w:after="0"/>
+        <w:ind w:left="0"/>
+      </w:pPr>
+      <w:r>
+        <w:t>Gesetzgeber:</w:t>
+      </w:r>
+    </w:p>
+    <w:p>
+      <w:pPr>
+        <w:spacing w:after="0"/>
+      </w:pPr>
+      <w:r>
+        <w:t>Relevante Gesetze bzgl. Dem Sammeln von Daten anderer Portale</w:t>
+      </w:r>
+    </w:p>
+    <w:p>
+      <w:r>
+        <w:t>Wie unter den Immobilienportalen schon erwähnt, muss bei Immopiraten abgesichert und geprüft werden, ob das Sammeln und Weiterverarbeiten der Daten, die über Anbietern und Portalen gesammelt wurden, in dem jeweiligen Rahmen erlaubt ist. Grund</w:t>
+      </w:r>
+      <w:r>
+        <w:t>l</w:t>
+      </w:r>
+      <w:r>
+        <w:t>age dazu sind die jeweiligen AGBs und Datenschutzbestimmungen der Herkunftsdatenverarbeitungsstelle</w:t>
+      </w:r>
+      <w:r>
+        <w:t>, ggf</w:t>
+      </w:r>
+      <w:r>
+        <w:t>.</w:t>
+      </w:r>
+      <w:r>
+        <w:t xml:space="preserve"> individuelle Vereinbarungen.</w:t>
       </w:r>
       <w:r>
         <w:t xml:space="preserve"> </w:t>
       </w:r>
-      <w:proofErr w:type="spellStart"/>
-      <w:r>
-        <w:rPr>
-          <w:b/>
-        </w:rPr>
-        <w:t>Immopiraten</w:t>
-      </w:r>
-      <w:proofErr w:type="spellEnd"/>
-      <w:r>
-        <w:rPr>
-          <w:b/>
-        </w:rPr>
-        <w:t xml:space="preserve"> bietet den Nutzern einen Link zum ursprünglichen Exposé. Das generiert Klicks für die Portale. Das wäre ein Argument für die Nutzung der Daten.</w:t>
-      </w:r>
-    </w:p>
-    <w:p>
-      <w:pPr>
-        <w:pStyle w:val="Listenabsatz"/>
-        <w:ind w:left="0"/>
-      </w:pPr>
-    </w:p>
-    <w:p>
-      <w:pPr>
-        <w:pStyle w:val="Listenabsatz"/>
-        <w:ind w:left="0"/>
-      </w:pPr>
-      <w:r>
-        <w:t>Konkur</w:t>
-      </w:r>
-      <w:r>
-        <w:t>r</w:t>
-      </w:r>
-      <w:r>
-        <w:t>enten:</w:t>
-      </w:r>
-    </w:p>
-    <w:p>
-      <w:pPr>
-        <w:pStyle w:val="Listenabsatz"/>
-        <w:ind w:left="0"/>
-      </w:pPr>
-      <w:r>
-        <w:t xml:space="preserve">Ebenso verhält es sich bei Konkurrenten. (Jeder möchte ein Stück vom Kuchen haben, am liebsten jeder das größte). Hier besteht das Interesse, besser als Immopiraten zu sein/bleiben. </w:t>
-      </w:r>
-      <w:proofErr w:type="spellStart"/>
-      <w:r>
-        <w:rPr>
-          <w:b/>
-          <w:highlight w:val="yellow"/>
-        </w:rPr>
-        <w:t>Immopiraten</w:t>
-      </w:r>
-      <w:proofErr w:type="spellEnd"/>
-      <w:r>
-        <w:rPr>
-          <w:b/>
-          <w:highlight w:val="yellow"/>
-        </w:rPr>
-        <w:t xml:space="preserve"> hat das Interesse ebenfalls besser als die Konkurrent zu sein und untersucht regelmäßig die Funktionalitäten der Mitbewerber.</w:t>
-      </w:r>
-    </w:p>
-    <w:p>
-      <w:pPr>
-        <w:pStyle w:val="Listenabsatz"/>
+    </w:p>
+    <w:p>
+      <w:pPr>
         <w:spacing w:after="0"/>
-        <w:ind w:left="0"/>
-      </w:pPr>
+      </w:pPr>
+      <w:r>
+        <w:t>Relevante Gesetze zur Speicherung personenbezogener Daten (der Nutzer):</w:t>
+      </w:r>
     </w:p>
     <w:p>
       <w:pPr>
         <w:spacing w:after="0"/>
       </w:pPr>
       <w:r>
-        <w:t>Relevante Gesetze bzgl. Dem Sammeln von Daten anderer Portale</w:t>
-      </w:r>
-    </w:p>
-    <w:p>
-      <w:r>
-        <w:t>Wie unter den Immobilienportalen schon erwähnt, muss bei Immopiraten abgesichert und geprüft werden, ob das Sammeln und Weiterverarbeiten der Daten, die über Anbietern und Portalen gesammelt wurden, in dem jeweiligen Rahmen erlaubt ist. Grund</w:t>
-      </w:r>
-      <w:r>
-        <w:t>l</w:t>
-      </w:r>
-      <w:r>
-        <w:t>age dazu sind die jeweiligen AGBs und Datenschutzbestimmungen der Herkunftsdatenverarbeitungsstelle</w:t>
-      </w:r>
-      <w:r>
-        <w:rPr>
-          <w:b/>
-          <w:highlight w:val="yellow"/>
-        </w:rPr>
-        <w:t>, ggf</w:t>
-      </w:r>
-      <w:r>
-        <w:rPr>
-          <w:b/>
-          <w:highlight w:val="yellow"/>
-        </w:rPr>
-        <w:t>.</w:t>
-      </w:r>
-      <w:r>
-        <w:rPr>
-          <w:b/>
-          <w:highlight w:val="yellow"/>
-        </w:rPr>
-        <w:t xml:space="preserve"> individuelle Vereinbarungen.</w:t>
-      </w:r>
-      <w:r>
-        <w:t xml:space="preserve"> </w:t>
-      </w:r>
-    </w:p>
-    <w:p>
-      <w:pPr>
-        <w:spacing w:after="0"/>
-      </w:pPr>
-      <w:r>
-        <w:t>Relevante Gesetze zur Speicherung personenbezogener Daten (der Nutzer):</w:t>
-      </w:r>
-    </w:p>
-    <w:p>
-      <w:pPr>
-        <w:spacing w:after="0"/>
-      </w:pPr>
-      <w:r>
         <w:t>Den Endnutzer wird auf Immopiraten die M</w:t>
       </w:r>
       <w:r>
@@ -823,8 +691,6 @@
       <w:r>
         <w:t>rieren, Suchprofile zu erstellen und weitere Dienste in Anspruch zu nehmen. Die Speicherung und Verarbeitungen der zur Registrierung notwendiger personenbezogenen Daten muss entsprechend dem Datenschutzrecht Deutschlands (und der EU) erfolgen und ausreichend geschützt werden. Die Weitergabe an Dritte ist dabei zu untersagen.</w:t>
       </w:r>
-      <w:bookmarkStart w:id="0" w:name="_GoBack"/>
-      <w:bookmarkEnd w:id="0"/>
     </w:p>
     <w:sectPr>
       <w:pgSz w:w="11906" w:h="16838"/>
@@ -1391,6 +1257,36 @@
       <w:contextualSpacing/>
     </w:pPr>
   </w:style>
+  <w:style w:type="paragraph" w:styleId="Sprechblasentext">
+    <w:name w:val="Balloon Text"/>
+    <w:basedOn w:val="Standard"/>
+    <w:link w:val="SprechblasentextZchn"/>
+    <w:uiPriority w:val="99"/>
+    <w:semiHidden/>
+    <w:unhideWhenUsed/>
+    <w:rsid w:val="00DD5B70"/>
+    <w:pPr>
+      <w:spacing w:after="0" w:line="240" w:lineRule="auto"/>
+    </w:pPr>
+    <w:rPr>
+      <w:rFonts w:ascii="Segoe UI" w:hAnsi="Segoe UI" w:cs="Segoe UI"/>
+      <w:sz w:val="18"/>
+      <w:szCs w:val="18"/>
+    </w:rPr>
+  </w:style>
+  <w:style w:type="character" w:customStyle="1" w:styleId="SprechblasentextZchn">
+    <w:name w:val="Sprechblasentext Zchn"/>
+    <w:basedOn w:val="Absatz-Standardschriftart"/>
+    <w:link w:val="Sprechblasentext"/>
+    <w:uiPriority w:val="99"/>
+    <w:semiHidden/>
+    <w:rsid w:val="00DD5B70"/>
+    <w:rPr>
+      <w:rFonts w:ascii="Segoe UI" w:hAnsi="Segoe UI" w:cs="Segoe UI"/>
+      <w:sz w:val="18"/>
+      <w:szCs w:val="18"/>
+    </w:rPr>
+  </w:style>
 </w:styles>
 </file>
 

</xml_diff>

<commit_message>
Änderung bzgl -keine Schnittstelle vorhanden- gemacht.
</commit_message>
<xml_diff>
--- a/Stakehodler_Immopiraten.docx
+++ b/Stakehodler_Immopiraten.docx
@@ -185,7 +185,6 @@
       <w:r>
         <w:t>Unter Kunden bzw. Endnutzer ist die Personengruppe zu verstehen, die das Produkt, also die Software Immopiraten später tatsächlich verwenden wird.</w:t>
       </w:r>
-      <w:bookmarkStart w:id="0" w:name="_GoBack"/>
       <w:r>
         <w:t xml:space="preserve"> </w:t>
       </w:r>
@@ -201,7 +200,6 @@
       <w:r>
         <w:t>an einem Objekt zum Kauf oder zur Miete interessiert ist gibt es unterschiedliche Kriterien. Genauso ob es sich bei dem Objekt um ein Haus, eine Wohnung oder ein Grundstück handelt. All diese unterschiedlichen Ziele müssen in dem Produkt beachtet werden.</w:t>
       </w:r>
-      <w:bookmarkEnd w:id="0"/>
     </w:p>
     <w:p>
       <w:pPr>
@@ -224,24 +222,11 @@
         <w:ind w:left="0"/>
       </w:pPr>
       <w:r>
-        <w:t xml:space="preserve">Das Projektteam umfasst bei </w:t>
-      </w:r>
-      <w:proofErr w:type="spellStart"/>
-      <w:r>
-        <w:t>immopiraten</w:t>
-      </w:r>
-      <w:proofErr w:type="spellEnd"/>
-      <w:r>
-        <w:t xml:space="preserve"> 6 Personen. Im Projetteam befinden sich Aufgaben des </w:t>
-      </w:r>
-      <w:proofErr w:type="spellStart"/>
-      <w:r>
-        <w:t>Productowner</w:t>
+        <w:t>Das Projektteam umfasst bei immopiraten 6 Personen. Im Projetteam befinden sich Aufgaben des Productowner</w:t>
       </w:r>
       <w:r>
         <w:t>s</w:t>
       </w:r>
-      <w:proofErr w:type="spellEnd"/>
       <w:r>
         <w:t xml:space="preserve"> sowie das Management, Prozessabbilder, Systemarchitekten, Entwickler, Tester und Qualitätssicherer.</w:t>
       </w:r>
@@ -281,13 +266,8 @@
         <w:pStyle w:val="Listenabsatz"/>
         <w:ind w:left="0" w:firstLine="708"/>
       </w:pPr>
-      <w:proofErr w:type="spellStart"/>
-      <w:r>
-        <w:t>Productowner</w:t>
-      </w:r>
-      <w:proofErr w:type="spellEnd"/>
-      <w:r>
-        <w:t>/Management:</w:t>
+      <w:r>
+        <w:t>Productowner/Management:</w:t>
       </w:r>
     </w:p>
     <w:p>
@@ -296,23 +276,7 @@
         <w:ind w:left="708"/>
       </w:pPr>
       <w:r>
-        <w:t xml:space="preserve">Der </w:t>
-      </w:r>
-      <w:proofErr w:type="spellStart"/>
-      <w:r>
-        <w:t>Product</w:t>
-      </w:r>
-      <w:proofErr w:type="spellEnd"/>
-      <w:r>
-        <w:t xml:space="preserve"> </w:t>
-      </w:r>
-      <w:proofErr w:type="spellStart"/>
-      <w:r>
-        <w:t>owner</w:t>
-      </w:r>
-      <w:proofErr w:type="spellEnd"/>
-      <w:r>
-        <w:t xml:space="preserve"> sowie das Management ist an der Umsetzung und Entwicklung des Systems interessiert. Dabei sollen die Entwicklungskosten im Budget bleiben und die Entwicklung dem Zeitplan fristgerecht erfolgen. Daneben </w:t>
+        <w:t xml:space="preserve">Der Product owner sowie das Management ist an der Umsetzung und Entwicklung des Systems interessiert. Dabei sollen die Entwicklungskosten im Budget bleiben und die Entwicklung dem Zeitplan fristgerecht erfolgen. Daneben </w:t>
       </w:r>
       <w:r>
         <w:t>ist das Management natürlich auc</w:t>
@@ -444,39 +408,23 @@
       <w:r>
         <w:t>mmopiraten zur Sammlung der Angebote genutzt.</w:t>
       </w:r>
-    </w:p>
-    <w:p>
-      <w:pPr>
-        <w:pStyle w:val="Listenabsatz"/>
-        <w:ind w:left="0"/>
-      </w:pPr>
-    </w:p>
-    <w:p>
-      <w:pPr>
-        <w:pStyle w:val="Listenabsatz"/>
-        <w:ind w:left="0"/>
-      </w:pPr>
-      <w:r>
-        <w:t xml:space="preserve">Wenn es keine Schnittstelle gibt, </w:t>
-      </w:r>
-      <w:r>
-        <w:t xml:space="preserve">muss vorerst geprüft werden, in wie weit die Sammlung </w:t>
-      </w:r>
-      <w:r>
-        <w:t xml:space="preserve">unter Berücksichtigung der jeweiligen AGB </w:t>
-      </w:r>
-      <w:r>
-        <w:t xml:space="preserve">trotzdem </w:t>
-      </w:r>
-      <w:r>
-        <w:t xml:space="preserve">erlaubt und möglich ist. </w:t>
-      </w:r>
-      <w:r>
-        <w:t>U.U.</w:t>
-      </w:r>
-      <w:r>
-        <w:t xml:space="preserve"> können wir das Portal nicht nutzen und die Daten verarbeiten.</w:t>
-      </w:r>
+      <w:bookmarkStart w:id="0" w:name="_GoBack"/>
+      <w:bookmarkEnd w:id="0"/>
+    </w:p>
+    <w:p>
+      <w:pPr>
+        <w:pStyle w:val="Listenabsatz"/>
+        <w:ind w:left="0"/>
+      </w:pPr>
+      <w:r>
+        <w:t>Wenn es keine Schnittstelle gibt, können wir das Portal nicht nutzen und die Daten verarbeiten.</w:t>
+      </w:r>
+    </w:p>
+    <w:p>
+      <w:pPr>
+        <w:pStyle w:val="Listenabsatz"/>
+        <w:ind w:left="0"/>
+      </w:pPr>
       <w:r>
         <w:t xml:space="preserve"> </w:t>
       </w:r>
@@ -490,59 +438,46 @@
         <w:t xml:space="preserve">Immobilienportale finanzieren sich </w:t>
       </w:r>
       <w:r>
-        <w:t>unter anderem</w:t>
+        <w:t xml:space="preserve">unter anderem </w:t>
+      </w:r>
+      <w:r>
+        <w:t xml:space="preserve">über Werbeanzeigen </w:t>
+      </w:r>
+      <w:r>
+        <w:t>auf di</w:t>
+      </w:r>
+      <w:r>
+        <w:t xml:space="preserve">eser Seite. </w:t>
+      </w:r>
+      <w:r>
+        <w:t>Werden die</w:t>
+      </w:r>
+      <w:r>
+        <w:t xml:space="preserve"> Suchen </w:t>
+      </w:r>
+      <w:r>
+        <w:t>nun nicht mehr auf deren Seite angesehen, sonder</w:t>
+      </w:r>
+      <w:r>
+        <w:t>n über Drittanbieter wie i</w:t>
+      </w:r>
+      <w:r>
+        <w:t>mmopiraten</w:t>
+      </w:r>
+      <w:r>
+        <w:t xml:space="preserve"> ausgeführt</w:t>
+      </w:r>
+      <w:r>
+        <w:t xml:space="preserve">, </w:t>
+      </w:r>
+      <w:r>
+        <w:t xml:space="preserve">vermindert sich die Reichweite der Werbung. </w:t>
       </w:r>
       <w:r>
         <w:t xml:space="preserve"> </w:t>
       </w:r>
       <w:r>
-        <w:t xml:space="preserve">über Werbeanzeigen </w:t>
-      </w:r>
-      <w:r>
-        <w:t>auf di</w:t>
-      </w:r>
-      <w:r>
-        <w:t xml:space="preserve">eser Seite. </w:t>
-      </w:r>
-      <w:r>
-        <w:t>Werden die</w:t>
-      </w:r>
-      <w:r>
-        <w:t xml:space="preserve"> Suchen </w:t>
-      </w:r>
-      <w:r>
-        <w:t>nun nicht mehr auf deren Seite angesehen, sonder</w:t>
-      </w:r>
-      <w:r>
-        <w:t xml:space="preserve">n über Drittanbieter wie </w:t>
-      </w:r>
-      <w:proofErr w:type="spellStart"/>
-      <w:r>
-        <w:t>i</w:t>
-      </w:r>
-      <w:r>
-        <w:t>mmopiraten</w:t>
-      </w:r>
-      <w:proofErr w:type="spellEnd"/>
-      <w:r>
-        <w:t xml:space="preserve"> ausgeführt</w:t>
-      </w:r>
-      <w:r>
-        <w:t xml:space="preserve">, </w:t>
-      </w:r>
-      <w:r>
-        <w:t xml:space="preserve">vermindert sich die Reichweite der Werbung. </w:t>
-      </w:r>
-      <w:r>
-        <w:t xml:space="preserve"> </w:t>
-      </w:r>
-      <w:proofErr w:type="spellStart"/>
-      <w:r>
-        <w:t>Immopiraten</w:t>
-      </w:r>
-      <w:proofErr w:type="spellEnd"/>
-      <w:r>
-        <w:t xml:space="preserve"> bietet den Nutzern Link</w:t>
+        <w:t>Immopiraten bietet den Nutzern Link</w:t>
       </w:r>
       <w:r>
         <w:t>s</w:t>
@@ -610,13 +545,8 @@
       <w:r>
         <w:t xml:space="preserve">Ebenso verhält es sich bei Konkurrenten. (Jeder möchte ein Stück vom Kuchen haben, am liebsten jeder das größte). Hier besteht das Interesse, besser als Immopiraten zu sein/bleiben. </w:t>
       </w:r>
-      <w:proofErr w:type="spellStart"/>
-      <w:r>
-        <w:t>Immopiraten</w:t>
-      </w:r>
-      <w:proofErr w:type="spellEnd"/>
-      <w:r>
-        <w:t xml:space="preserve"> hat das Interesse ebenfalls besser als die Konkurrent zu sein und untersucht regelmäßig die Funktionalitäten der Mitbewerber.</w:t>
+      <w:r>
+        <w:t>Immopiraten hat das Interesse ebenfalls besser als die Konkurrent zu sein und untersucht regelmäßig die Funktionalitäten der Mitbewerber.</w:t>
       </w:r>
     </w:p>
     <w:p>

</xml_diff>